<commit_message>
update Interaction diagrams.docx in Microsoft Word format docs folder
</commit_message>
<xml_diff>
--- a/docs/Microsoft Word format docs/Interaction diagrams.docx
+++ b/docs/Microsoft Word format docs/Interaction diagrams.docx
@@ -11,67 +11,29 @@
       </w:pPr>
       <w:r>
         <w:rPr>
-          <w:b/>
-          <w:bCs/>
-        </w:rPr>
-        <w:t>Sequence diagram –</w:t>
-      </w:r>
-      <w:r>
-        <w:rPr>
-          <w:b/>
-          <w:bCs/>
-        </w:rPr>
-        <w:t xml:space="preserve"> </w:t>
-      </w:r>
-      <w:proofErr w:type="spellStart"/>
-      <w:r>
-        <w:rPr>
-          <w:b/>
-          <w:bCs/>
-        </w:rPr>
-        <w:t>PregnancyBehaviour</w:t>
-      </w:r>
-      <w:r>
-        <w:rPr>
-          <w:b/>
-          <w:bCs/>
-        </w:rPr>
-        <w:t>.getAction</w:t>
-      </w:r>
-      <w:proofErr w:type="spellEnd"/>
-    </w:p>
-    <w:p>
-      <w:pPr>
-        <w:rPr>
-          <w:b/>
-          <w:bCs/>
-        </w:rPr>
-      </w:pPr>
-      <w:r>
-        <w:rPr>
           <w:noProof/>
         </w:rPr>
         <w:drawing>
-          <wp:anchor distT="0" distB="0" distL="114300" distR="114300" simplePos="0" relativeHeight="251661312" behindDoc="1" locked="0" layoutInCell="1" allowOverlap="1" wp14:anchorId="67C6F782" wp14:editId="069320CA">
+          <wp:anchor distT="0" distB="0" distL="114300" distR="114300" simplePos="0" relativeHeight="251677696" behindDoc="1" locked="0" layoutInCell="1" allowOverlap="1" wp14:anchorId="01BA6206" wp14:editId="477EA36D">
             <wp:simplePos x="0" y="0"/>
             <wp:positionH relativeFrom="margin">
               <wp:align>center</wp:align>
             </wp:positionH>
-            <wp:positionV relativeFrom="paragraph">
-              <wp:posOffset>12700</wp:posOffset>
+            <wp:positionV relativeFrom="margin">
+              <wp:posOffset>209550</wp:posOffset>
             </wp:positionV>
-            <wp:extent cx="6946900" cy="5133340"/>
-            <wp:effectExtent l="0" t="0" r="6350" b="0"/>
+            <wp:extent cx="6826250" cy="5535930"/>
+            <wp:effectExtent l="0" t="0" r="0" b="7620"/>
             <wp:wrapTight wrapText="bothSides">
               <wp:wrapPolygon edited="0">
                 <wp:start x="0" y="0"/>
-                <wp:lineTo x="0" y="21482"/>
-                <wp:lineTo x="21561" y="21482"/>
-                <wp:lineTo x="21561" y="0"/>
+                <wp:lineTo x="0" y="21555"/>
+                <wp:lineTo x="21520" y="21555"/>
+                <wp:lineTo x="21520" y="0"/>
                 <wp:lineTo x="0" y="0"/>
               </wp:wrapPolygon>
             </wp:wrapTight>
-            <wp:docPr id="7" name="Picture 7"/>
+            <wp:docPr id="6" name="Picture 6"/>
             <wp:cNvGraphicFramePr>
               <a:graphicFrameLocks xmlns:a="http://schemas.openxmlformats.org/drawingml/2006/main" noChangeAspect="1"/>
             </wp:cNvGraphicFramePr>
@@ -92,13 +54,148 @@
                         </a:ext>
                       </a:extLst>
                     </a:blip>
-                    <a:srcRect b="23776"/>
+                    <a:srcRect r="-266" b="6402"/>
                     <a:stretch/>
                   </pic:blipFill>
                   <pic:spPr bwMode="auto">
                     <a:xfrm>
                       <a:off x="0" y="0"/>
-                      <a:ext cx="6946900" cy="5133340"/>
+                      <a:ext cx="6826250" cy="5535930"/>
+                    </a:xfrm>
+                    <a:prstGeom prst="rect">
+                      <a:avLst/>
+                    </a:prstGeom>
+                    <a:noFill/>
+                    <a:ln>
+                      <a:noFill/>
+                    </a:ln>
+                    <a:extLst>
+                      <a:ext uri="{53640926-AAD7-44D8-BBD7-CCE9431645EC}">
+                        <a14:shadowObscured xmlns:a14="http://schemas.microsoft.com/office/drawing/2010/main"/>
+                      </a:ext>
+                    </a:extLst>
+                  </pic:spPr>
+                </pic:pic>
+              </a:graphicData>
+            </a:graphic>
+          </wp:anchor>
+        </w:drawing>
+      </w:r>
+      <w:r>
+        <w:rPr>
+          <w:b/>
+          <w:bCs/>
+        </w:rPr>
+        <w:t>Sequence diagram –</w:t>
+      </w:r>
+      <w:r>
+        <w:rPr>
+          <w:b/>
+          <w:bCs/>
+        </w:rPr>
+        <w:t xml:space="preserve"> </w:t>
+      </w:r>
+      <w:proofErr w:type="spellStart"/>
+      <w:r>
+        <w:rPr>
+          <w:b/>
+          <w:bCs/>
+        </w:rPr>
+        <w:t>PregnancyBehaviour</w:t>
+      </w:r>
+      <w:r>
+        <w:rPr>
+          <w:b/>
+          <w:bCs/>
+        </w:rPr>
+        <w:t>.getAction</w:t>
+      </w:r>
+      <w:proofErr w:type="spellEnd"/>
+    </w:p>
+    <w:p>
+      <w:pPr>
+        <w:rPr>
+          <w:b/>
+          <w:bCs/>
+        </w:rPr>
+      </w:pPr>
+    </w:p>
+    <w:p>
+      <w:pPr>
+        <w:rPr>
+          <w:b/>
+          <w:bCs/>
+        </w:rPr>
+      </w:pPr>
+    </w:p>
+    <w:p/>
+    <w:p/>
+    <w:p/>
+    <w:p/>
+    <w:p/>
+    <w:p/>
+    <w:p/>
+    <w:p/>
+    <w:p/>
+    <w:p/>
+    <w:p/>
+    <w:p/>
+    <w:p/>
+    <w:p/>
+    <w:p/>
+    <w:p/>
+    <w:p/>
+    <w:p>
+      <w:pPr>
+        <w:rPr>
+          <w:noProof/>
+        </w:rPr>
+      </w:pPr>
+      <w:r>
+        <w:rPr>
+          <w:noProof/>
+        </w:rPr>
+        <w:lastRenderedPageBreak/>
+        <w:drawing>
+          <wp:anchor distT="0" distB="0" distL="114300" distR="114300" simplePos="0" relativeHeight="251678720" behindDoc="0" locked="0" layoutInCell="1" allowOverlap="1" wp14:anchorId="3300E97A" wp14:editId="77373EEB">
+            <wp:simplePos x="0" y="0"/>
+            <wp:positionH relativeFrom="margin">
+              <wp:align>center</wp:align>
+            </wp:positionH>
+            <wp:positionV relativeFrom="margin">
+              <wp:posOffset>205740</wp:posOffset>
+            </wp:positionV>
+            <wp:extent cx="6610350" cy="5695315"/>
+            <wp:effectExtent l="0" t="0" r="0" b="635"/>
+            <wp:wrapSquare wrapText="bothSides"/>
+            <wp:docPr id="10" name="Picture 10"/>
+            <wp:cNvGraphicFramePr>
+              <a:graphicFrameLocks xmlns:a="http://schemas.openxmlformats.org/drawingml/2006/main" noChangeAspect="1"/>
+            </wp:cNvGraphicFramePr>
+            <a:graphic xmlns:a="http://schemas.openxmlformats.org/drawingml/2006/main">
+              <a:graphicData uri="http://schemas.openxmlformats.org/drawingml/2006/picture">
+                <pic:pic xmlns:pic="http://schemas.openxmlformats.org/drawingml/2006/picture">
+                  <pic:nvPicPr>
+                    <pic:cNvPr id="0" name="Picture 1"/>
+                    <pic:cNvPicPr>
+                      <a:picLocks noChangeAspect="1" noChangeArrowheads="1"/>
+                    </pic:cNvPicPr>
+                  </pic:nvPicPr>
+                  <pic:blipFill rotWithShape="1">
+                    <a:blip r:embed="rId5">
+                      <a:extLst>
+                        <a:ext uri="{28A0092B-C50C-407E-A947-70E740481C1C}">
+                          <a14:useLocalDpi xmlns:a14="http://schemas.microsoft.com/office/drawing/2010/main" val="0"/>
+                        </a:ext>
+                      </a:extLst>
+                    </a:blip>
+                    <a:srcRect r="-237" b="12411"/>
+                    <a:stretch/>
+                  </pic:blipFill>
+                  <pic:spPr bwMode="auto">
+                    <a:xfrm>
+                      <a:off x="0" y="0"/>
+                      <a:ext cx="6610350" cy="5695315"/>
                     </a:xfrm>
                     <a:prstGeom prst="rect">
                       <a:avLst/>
@@ -125,35 +222,214 @@
           </wp:anchor>
         </w:drawing>
       </w:r>
-    </w:p>
-    <w:p/>
-    <w:p/>
-    <w:p>
-      <w:r>
-        <w:rPr>
+      <w:r>
+        <w:rPr>
+          <w:b/>
+          <w:bCs/>
+        </w:rPr>
+        <w:t>Sequence diagram – Egg</w:t>
+      </w:r>
+      <w:r>
+        <w:rPr>
+          <w:b/>
+          <w:bCs/>
+        </w:rPr>
+        <w:t xml:space="preserve">’s </w:t>
+      </w:r>
+      <w:r>
+        <w:rPr>
+          <w:b/>
+          <w:bCs/>
+        </w:rPr>
+        <w:t>tick</w:t>
+      </w:r>
+      <w:r>
+        <w:rPr>
+          <w:b/>
+          <w:bCs/>
+        </w:rPr>
+        <w:t xml:space="preserve"> method</w:t>
+      </w:r>
+    </w:p>
+    <w:p>
+      <w:pPr>
+        <w:rPr>
+          <w:b/>
+          <w:bCs/>
+        </w:rPr>
+      </w:pPr>
+    </w:p>
+    <w:p>
+      <w:pPr>
+        <w:rPr>
+          <w:b/>
+          <w:bCs/>
+        </w:rPr>
+      </w:pPr>
+    </w:p>
+    <w:p>
+      <w:pPr>
+        <w:rPr>
+          <w:b/>
+          <w:bCs/>
+        </w:rPr>
+      </w:pPr>
+    </w:p>
+    <w:p>
+      <w:pPr>
+        <w:rPr>
+          <w:b/>
+          <w:bCs/>
+        </w:rPr>
+      </w:pPr>
+    </w:p>
+    <w:p>
+      <w:pPr>
+        <w:rPr>
+          <w:b/>
+          <w:bCs/>
+        </w:rPr>
+      </w:pPr>
+    </w:p>
+    <w:p>
+      <w:pPr>
+        <w:rPr>
+          <w:b/>
+          <w:bCs/>
+        </w:rPr>
+      </w:pPr>
+    </w:p>
+    <w:p>
+      <w:pPr>
+        <w:rPr>
+          <w:b/>
+          <w:bCs/>
+        </w:rPr>
+      </w:pPr>
+    </w:p>
+    <w:p>
+      <w:pPr>
+        <w:rPr>
+          <w:b/>
+          <w:bCs/>
+        </w:rPr>
+      </w:pPr>
+    </w:p>
+    <w:p>
+      <w:pPr>
+        <w:rPr>
+          <w:b/>
+          <w:bCs/>
+        </w:rPr>
+      </w:pPr>
+    </w:p>
+    <w:p>
+      <w:pPr>
+        <w:rPr>
+          <w:b/>
+          <w:bCs/>
+        </w:rPr>
+      </w:pPr>
+    </w:p>
+    <w:p>
+      <w:pPr>
+        <w:rPr>
+          <w:b/>
+          <w:bCs/>
+        </w:rPr>
+      </w:pPr>
+    </w:p>
+    <w:p>
+      <w:pPr>
+        <w:rPr>
+          <w:b/>
+          <w:bCs/>
+        </w:rPr>
+      </w:pPr>
+    </w:p>
+    <w:p>
+      <w:pPr>
+        <w:rPr>
+          <w:b/>
+          <w:bCs/>
+        </w:rPr>
+      </w:pPr>
+    </w:p>
+    <w:p>
+      <w:pPr>
+        <w:rPr>
+          <w:b/>
+          <w:bCs/>
+        </w:rPr>
+      </w:pPr>
+    </w:p>
+    <w:p>
+      <w:pPr>
+        <w:rPr>
+          <w:b/>
+          <w:bCs/>
+        </w:rPr>
+      </w:pPr>
+    </w:p>
+    <w:p>
+      <w:pPr>
+        <w:rPr>
+          <w:b/>
+          <w:bCs/>
+        </w:rPr>
+      </w:pPr>
+    </w:p>
+    <w:p>
+      <w:pPr>
+        <w:rPr>
+          <w:b/>
+          <w:bCs/>
+        </w:rPr>
+      </w:pPr>
+    </w:p>
+    <w:p>
+      <w:pPr>
+        <w:rPr>
+          <w:b/>
+          <w:bCs/>
+        </w:rPr>
+      </w:pPr>
+    </w:p>
+    <w:p>
+      <w:pPr>
+        <w:rPr>
+          <w:b/>
+          <w:bCs/>
+        </w:rPr>
+      </w:pPr>
+    </w:p>
+    <w:p>
+      <w:pPr>
+        <w:rPr>
+          <w:b/>
+          <w:bCs/>
+        </w:rPr>
+      </w:pPr>
+      <w:r>
+        <w:rPr>
+          <w:b/>
+          <w:bCs/>
           <w:noProof/>
         </w:rPr>
+        <w:lastRenderedPageBreak/>
         <w:drawing>
-          <wp:anchor distT="0" distB="0" distL="114300" distR="114300" simplePos="0" relativeHeight="251670528" behindDoc="0" locked="0" layoutInCell="1" allowOverlap="1" wp14:anchorId="5C9AE240" wp14:editId="32CAF8D9">
+          <wp:anchor distT="0" distB="0" distL="114300" distR="114300" simplePos="0" relativeHeight="251679744" behindDoc="0" locked="0" layoutInCell="1" allowOverlap="1" wp14:anchorId="649F5CCD" wp14:editId="0884E414">
             <wp:simplePos x="0" y="0"/>
-            <wp:positionH relativeFrom="column">
-              <wp:posOffset>2108200</wp:posOffset>
+            <wp:positionH relativeFrom="margin">
+              <wp:align>center</wp:align>
             </wp:positionH>
-            <wp:positionV relativeFrom="paragraph">
-              <wp:posOffset>191135</wp:posOffset>
+            <wp:positionV relativeFrom="margin">
+              <wp:posOffset>207645</wp:posOffset>
             </wp:positionV>
-            <wp:extent cx="234950" cy="200660"/>
-            <wp:effectExtent l="0" t="0" r="0" b="8890"/>
-            <wp:wrapThrough wrapText="bothSides">
-              <wp:wrapPolygon edited="0">
-                <wp:start x="0" y="0"/>
-                <wp:lineTo x="0" y="20506"/>
-                <wp:lineTo x="19265" y="20506"/>
-                <wp:lineTo x="19265" y="0"/>
-                <wp:lineTo x="0" y="0"/>
-              </wp:wrapPolygon>
-            </wp:wrapThrough>
-            <wp:docPr id="3" name="Picture 3"/>
+            <wp:extent cx="6532033" cy="5151543"/>
+            <wp:effectExtent l="0" t="0" r="2540" b="0"/>
+            <wp:wrapSquare wrapText="bothSides"/>
+            <wp:docPr id="2" name="Picture 2"/>
             <wp:cNvGraphicFramePr>
               <a:graphicFrameLocks xmlns:a="http://schemas.openxmlformats.org/drawingml/2006/main" noChangeAspect="1"/>
             </wp:cNvGraphicFramePr>
@@ -161,93 +437,7 @@
               <a:graphicData uri="http://schemas.openxmlformats.org/drawingml/2006/picture">
                 <pic:pic xmlns:pic="http://schemas.openxmlformats.org/drawingml/2006/picture">
                   <pic:nvPicPr>
-                    <pic:cNvPr id="1" name=""/>
-                    <pic:cNvPicPr/>
-                  </pic:nvPicPr>
-                  <pic:blipFill>
-                    <a:blip r:embed="rId5">
-                      <a:extLst>
-                        <a:ext uri="{28A0092B-C50C-407E-A947-70E740481C1C}">
-                          <a14:useLocalDpi xmlns:a14="http://schemas.microsoft.com/office/drawing/2010/main" val="0"/>
-                        </a:ext>
-                      </a:extLst>
-                    </a:blip>
-                    <a:stretch>
-                      <a:fillRect/>
-                    </a:stretch>
-                  </pic:blipFill>
-                  <pic:spPr>
-                    <a:xfrm>
-                      <a:off x="0" y="0"/>
-                      <a:ext cx="234950" cy="200660"/>
-                    </a:xfrm>
-                    <a:prstGeom prst="rect">
-                      <a:avLst/>
-                    </a:prstGeom>
-                  </pic:spPr>
-                </pic:pic>
-              </a:graphicData>
-            </a:graphic>
-            <wp14:sizeRelH relativeFrom="margin">
-              <wp14:pctWidth>0</wp14:pctWidth>
-            </wp14:sizeRelH>
-            <wp14:sizeRelV relativeFrom="margin">
-              <wp14:pctHeight>0</wp14:pctHeight>
-            </wp14:sizeRelV>
-          </wp:anchor>
-        </w:drawing>
-      </w:r>
-    </w:p>
-    <w:p/>
-    <w:p/>
-    <w:p/>
-    <w:p/>
-    <w:p/>
-    <w:p/>
-    <w:p/>
-    <w:p/>
-    <w:p/>
-    <w:p/>
-    <w:p/>
-    <w:p/>
-    <w:p/>
-    <w:p/>
-    <w:p/>
-    <w:p>
-      <w:pPr>
-        <w:rPr>
-          <w:b/>
-          <w:bCs/>
-        </w:rPr>
-      </w:pPr>
-      <w:r>
-        <w:rPr>
-          <w:b/>
-          <w:bCs/>
-          <w:noProof/>
-        </w:rPr>
-        <w:lastRenderedPageBreak/>
-        <w:drawing>
-          <wp:anchor distT="0" distB="0" distL="114300" distR="114300" simplePos="0" relativeHeight="251669504" behindDoc="0" locked="0" layoutInCell="1" allowOverlap="1" wp14:anchorId="157FEBFC" wp14:editId="381B2CD7">
-            <wp:simplePos x="0" y="0"/>
-            <wp:positionH relativeFrom="column">
-              <wp:posOffset>996950</wp:posOffset>
-            </wp:positionH>
-            <wp:positionV relativeFrom="paragraph">
-              <wp:posOffset>209550</wp:posOffset>
-            </wp:positionV>
-            <wp:extent cx="6934200" cy="5507355"/>
-            <wp:effectExtent l="0" t="0" r="0" b="0"/>
-            <wp:wrapSquare wrapText="bothSides"/>
-            <wp:docPr id="12" name="Picture 12"/>
-            <wp:cNvGraphicFramePr>
-              <a:graphicFrameLocks xmlns:a="http://schemas.openxmlformats.org/drawingml/2006/main" noChangeAspect="1"/>
-            </wp:cNvGraphicFramePr>
-            <a:graphic xmlns:a="http://schemas.openxmlformats.org/drawingml/2006/main">
-              <a:graphicData uri="http://schemas.openxmlformats.org/drawingml/2006/picture">
-                <pic:pic xmlns:pic="http://schemas.openxmlformats.org/drawingml/2006/picture">
-                  <pic:nvPicPr>
-                    <pic:cNvPr id="0" name="Picture 6"/>
+                    <pic:cNvPr id="0" name="Picture 1"/>
                     <pic:cNvPicPr>
                       <a:picLocks noChangeAspect="1" noChangeArrowheads="1"/>
                     </pic:cNvPicPr>
@@ -260,13 +450,13 @@
                         </a:ext>
                       </a:extLst>
                     </a:blip>
-                    <a:srcRect r="-78" b="11859"/>
+                    <a:srcRect t="-73" r="-967" b="10185"/>
                     <a:stretch/>
                   </pic:blipFill>
                   <pic:spPr bwMode="auto">
                     <a:xfrm>
                       <a:off x="0" y="0"/>
-                      <a:ext cx="6934200" cy="5507355"/>
+                      <a:ext cx="6532033" cy="5151543"/>
                     </a:xfrm>
                     <a:prstGeom prst="rect">
                       <a:avLst/>
@@ -284,12 +474,6 @@
                 </pic:pic>
               </a:graphicData>
             </a:graphic>
-            <wp14:sizeRelH relativeFrom="page">
-              <wp14:pctWidth>0</wp14:pctWidth>
-            </wp14:sizeRelH>
-            <wp14:sizeRelV relativeFrom="page">
-              <wp14:pctHeight>0</wp14:pctHeight>
-            </wp14:sizeRelV>
           </wp:anchor>
         </w:drawing>
       </w:r>
@@ -298,22 +482,33 @@
           <w:b/>
           <w:bCs/>
         </w:rPr>
-        <w:t>Sequence diagram – Egg</w:t>
-      </w:r>
-      <w:r>
-        <w:rPr>
-          <w:b/>
-          <w:bCs/>
-        </w:rPr>
-        <w:t xml:space="preserve">’s </w:t>
-      </w:r>
-      <w:r>
-        <w:rPr>
-          <w:b/>
-          <w:bCs/>
-        </w:rPr>
-        <w:t>tick</w:t>
-      </w:r>
+        <w:t xml:space="preserve">Sequence diagram – </w:t>
+      </w:r>
+      <w:proofErr w:type="spellStart"/>
+      <w:r>
+        <w:rPr>
+          <w:b/>
+          <w:bCs/>
+        </w:rPr>
+        <w:t>DinoActor’s</w:t>
+      </w:r>
+      <w:proofErr w:type="spellEnd"/>
+      <w:r>
+        <w:rPr>
+          <w:b/>
+          <w:bCs/>
+        </w:rPr>
+        <w:t xml:space="preserve"> </w:t>
+      </w:r>
+      <w:proofErr w:type="spellStart"/>
+      <w:r>
+        <w:rPr>
+          <w:b/>
+          <w:bCs/>
+        </w:rPr>
+        <w:t>playTurn</w:t>
+      </w:r>
+      <w:proofErr w:type="spellEnd"/>
       <w:r>
         <w:rPr>
           <w:b/>
@@ -337,324 +532,134 @@
           <w:bCs/>
         </w:rPr>
       </w:pPr>
-      <w:r>
-        <w:rPr>
-          <w:noProof/>
-        </w:rPr>
-        <w:drawing>
-          <wp:anchor distT="0" distB="0" distL="114300" distR="114300" simplePos="0" relativeHeight="251672576" behindDoc="0" locked="0" layoutInCell="1" allowOverlap="1" wp14:anchorId="15009325" wp14:editId="29578C74">
-            <wp:simplePos x="0" y="0"/>
-            <wp:positionH relativeFrom="column">
-              <wp:posOffset>2852843</wp:posOffset>
-            </wp:positionH>
-            <wp:positionV relativeFrom="paragraph">
-              <wp:posOffset>3327400</wp:posOffset>
-            </wp:positionV>
-            <wp:extent cx="147955" cy="126365"/>
-            <wp:effectExtent l="0" t="0" r="4445" b="6985"/>
-            <wp:wrapThrough wrapText="bothSides">
-              <wp:wrapPolygon edited="0">
-                <wp:start x="0" y="0"/>
-                <wp:lineTo x="0" y="19538"/>
-                <wp:lineTo x="19468" y="19538"/>
-                <wp:lineTo x="19468" y="0"/>
-                <wp:lineTo x="0" y="0"/>
-              </wp:wrapPolygon>
-            </wp:wrapThrough>
-            <wp:docPr id="8" name="Picture 8"/>
-            <wp:cNvGraphicFramePr>
-              <a:graphicFrameLocks xmlns:a="http://schemas.openxmlformats.org/drawingml/2006/main" noChangeAspect="1"/>
-            </wp:cNvGraphicFramePr>
-            <a:graphic xmlns:a="http://schemas.openxmlformats.org/drawingml/2006/main">
-              <a:graphicData uri="http://schemas.openxmlformats.org/drawingml/2006/picture">
-                <pic:pic xmlns:pic="http://schemas.openxmlformats.org/drawingml/2006/picture">
-                  <pic:nvPicPr>
-                    <pic:cNvPr id="1" name=""/>
-                    <pic:cNvPicPr/>
-                  </pic:nvPicPr>
-                  <pic:blipFill>
-                    <a:blip r:embed="rId5" cstate="print">
-                      <a:extLst>
-                        <a:ext uri="{28A0092B-C50C-407E-A947-70E740481C1C}">
-                          <a14:useLocalDpi xmlns:a14="http://schemas.microsoft.com/office/drawing/2010/main" val="0"/>
-                        </a:ext>
-                      </a:extLst>
-                    </a:blip>
-                    <a:stretch>
-                      <a:fillRect/>
-                    </a:stretch>
-                  </pic:blipFill>
-                  <pic:spPr>
-                    <a:xfrm>
-                      <a:off x="0" y="0"/>
-                      <a:ext cx="147955" cy="126365"/>
-                    </a:xfrm>
-                    <a:prstGeom prst="rect">
-                      <a:avLst/>
-                    </a:prstGeom>
-                  </pic:spPr>
-                </pic:pic>
-              </a:graphicData>
-            </a:graphic>
-            <wp14:sizeRelH relativeFrom="margin">
-              <wp14:pctWidth>0</wp14:pctWidth>
-            </wp14:sizeRelH>
-            <wp14:sizeRelV relativeFrom="margin">
-              <wp14:pctHeight>0</wp14:pctHeight>
-            </wp14:sizeRelV>
-          </wp:anchor>
-        </w:drawing>
-      </w:r>
-    </w:p>
-    <w:p>
-      <w:pPr>
-        <w:rPr>
-          <w:b/>
-          <w:bCs/>
-        </w:rPr>
-      </w:pPr>
-    </w:p>
-    <w:p>
-      <w:pPr>
-        <w:rPr>
-          <w:b/>
-          <w:bCs/>
-        </w:rPr>
-      </w:pPr>
-    </w:p>
-    <w:p>
-      <w:pPr>
-        <w:rPr>
-          <w:b/>
-          <w:bCs/>
-        </w:rPr>
-      </w:pPr>
-    </w:p>
-    <w:p>
-      <w:pPr>
-        <w:rPr>
-          <w:b/>
-          <w:bCs/>
-        </w:rPr>
-      </w:pPr>
-    </w:p>
-    <w:p>
-      <w:pPr>
-        <w:rPr>
-          <w:b/>
-          <w:bCs/>
-        </w:rPr>
-      </w:pPr>
-    </w:p>
-    <w:p>
-      <w:pPr>
-        <w:rPr>
-          <w:b/>
-          <w:bCs/>
-        </w:rPr>
-      </w:pPr>
-    </w:p>
-    <w:p>
-      <w:pPr>
-        <w:rPr>
-          <w:b/>
-          <w:bCs/>
-        </w:rPr>
-      </w:pPr>
-    </w:p>
-    <w:p>
-      <w:pPr>
-        <w:rPr>
-          <w:b/>
-          <w:bCs/>
-        </w:rPr>
-      </w:pPr>
-    </w:p>
-    <w:p>
-      <w:pPr>
-        <w:rPr>
-          <w:b/>
-          <w:bCs/>
-        </w:rPr>
-      </w:pPr>
-    </w:p>
-    <w:p>
-      <w:pPr>
-        <w:rPr>
-          <w:b/>
-          <w:bCs/>
-        </w:rPr>
-      </w:pPr>
-    </w:p>
-    <w:p>
-      <w:pPr>
-        <w:rPr>
-          <w:b/>
-          <w:bCs/>
-        </w:rPr>
-      </w:pPr>
-    </w:p>
-    <w:p>
-      <w:pPr>
-        <w:rPr>
-          <w:b/>
-          <w:bCs/>
-        </w:rPr>
-      </w:pPr>
-    </w:p>
-    <w:p>
-      <w:pPr>
-        <w:rPr>
-          <w:b/>
-          <w:bCs/>
-        </w:rPr>
-      </w:pPr>
-    </w:p>
-    <w:p>
-      <w:pPr>
-        <w:rPr>
-          <w:b/>
-          <w:bCs/>
-        </w:rPr>
-      </w:pPr>
-    </w:p>
-    <w:p>
-      <w:pPr>
-        <w:rPr>
-          <w:b/>
-          <w:bCs/>
-        </w:rPr>
-      </w:pPr>
-    </w:p>
-    <w:p>
-      <w:pPr>
-        <w:rPr>
-          <w:b/>
-          <w:bCs/>
-        </w:rPr>
-      </w:pPr>
-    </w:p>
-    <w:p>
-      <w:pPr>
-        <w:rPr>
-          <w:b/>
-          <w:bCs/>
-        </w:rPr>
-      </w:pPr>
-    </w:p>
-    <w:p>
-      <w:pPr>
-        <w:rPr>
-          <w:b/>
-          <w:bCs/>
-        </w:rPr>
-      </w:pPr>
-      <w:r>
-        <w:rPr>
-          <w:b/>
-          <w:bCs/>
-        </w:rPr>
-        <w:lastRenderedPageBreak/>
-        <w:t xml:space="preserve">Sequence diagram – </w:t>
-      </w:r>
-      <w:proofErr w:type="spellStart"/>
-      <w:r>
-        <w:rPr>
-          <w:b/>
-          <w:bCs/>
-        </w:rPr>
-        <w:t>DinoActor’s</w:t>
-      </w:r>
-      <w:proofErr w:type="spellEnd"/>
-      <w:r>
-        <w:rPr>
-          <w:b/>
-          <w:bCs/>
-        </w:rPr>
-        <w:t xml:space="preserve"> </w:t>
-      </w:r>
-      <w:proofErr w:type="spellStart"/>
-      <w:r>
-        <w:rPr>
-          <w:b/>
-          <w:bCs/>
-        </w:rPr>
-        <w:t>playTurn</w:t>
-      </w:r>
-      <w:proofErr w:type="spellEnd"/>
-      <w:r>
-        <w:rPr>
-          <w:b/>
-          <w:bCs/>
-        </w:rPr>
-        <w:t xml:space="preserve"> method</w:t>
-      </w:r>
-    </w:p>
-    <w:p>
-      <w:pPr>
-        <w:rPr>
-          <w:b/>
-          <w:bCs/>
-        </w:rPr>
-      </w:pPr>
-      <w:r>
-        <w:rPr>
-          <w:b/>
-          <w:bCs/>
-          <w:noProof/>
-        </w:rPr>
-        <w:drawing>
-          <wp:inline distT="0" distB="0" distL="0" distR="0" wp14:anchorId="649F5CCD" wp14:editId="655B4C1A">
-            <wp:extent cx="6532033" cy="5151543"/>
-            <wp:effectExtent l="0" t="0" r="2540" b="0"/>
-            <wp:docPr id="2" name="Picture 2"/>
-            <wp:cNvGraphicFramePr>
-              <a:graphicFrameLocks xmlns:a="http://schemas.openxmlformats.org/drawingml/2006/main" noChangeAspect="1"/>
-            </wp:cNvGraphicFramePr>
-            <a:graphic xmlns:a="http://schemas.openxmlformats.org/drawingml/2006/main">
-              <a:graphicData uri="http://schemas.openxmlformats.org/drawingml/2006/picture">
-                <pic:pic xmlns:pic="http://schemas.openxmlformats.org/drawingml/2006/picture">
-                  <pic:nvPicPr>
-                    <pic:cNvPr id="0" name="Picture 1"/>
-                    <pic:cNvPicPr>
-                      <a:picLocks noChangeAspect="1" noChangeArrowheads="1"/>
-                    </pic:cNvPicPr>
-                  </pic:nvPicPr>
-                  <pic:blipFill rotWithShape="1">
-                    <a:blip r:embed="rId7">
-                      <a:extLst>
-                        <a:ext uri="{28A0092B-C50C-407E-A947-70E740481C1C}">
-                          <a14:useLocalDpi xmlns:a14="http://schemas.microsoft.com/office/drawing/2010/main" val="0"/>
-                        </a:ext>
-                      </a:extLst>
-                    </a:blip>
-                    <a:srcRect t="-73" r="-967" b="10185"/>
-                    <a:stretch/>
-                  </pic:blipFill>
-                  <pic:spPr bwMode="auto">
-                    <a:xfrm>
-                      <a:off x="0" y="0"/>
-                      <a:ext cx="6532570" cy="5151966"/>
-                    </a:xfrm>
-                    <a:prstGeom prst="rect">
-                      <a:avLst/>
-                    </a:prstGeom>
-                    <a:noFill/>
-                    <a:ln>
-                      <a:noFill/>
-                    </a:ln>
-                    <a:extLst>
-                      <a:ext uri="{53640926-AAD7-44D8-BBD7-CCE9431645EC}">
-                        <a14:shadowObscured xmlns:a14="http://schemas.microsoft.com/office/drawing/2010/main"/>
-                      </a:ext>
-                    </a:extLst>
-                  </pic:spPr>
-                </pic:pic>
-              </a:graphicData>
-            </a:graphic>
-          </wp:inline>
-        </w:drawing>
-      </w:r>
+    </w:p>
+    <w:p>
+      <w:pPr>
+        <w:rPr>
+          <w:b/>
+          <w:bCs/>
+        </w:rPr>
+      </w:pPr>
+    </w:p>
+    <w:p>
+      <w:pPr>
+        <w:rPr>
+          <w:b/>
+          <w:bCs/>
+        </w:rPr>
+      </w:pPr>
+    </w:p>
+    <w:p>
+      <w:pPr>
+        <w:rPr>
+          <w:b/>
+          <w:bCs/>
+        </w:rPr>
+      </w:pPr>
+    </w:p>
+    <w:p>
+      <w:pPr>
+        <w:rPr>
+          <w:b/>
+          <w:bCs/>
+        </w:rPr>
+      </w:pPr>
+    </w:p>
+    <w:p>
+      <w:pPr>
+        <w:rPr>
+          <w:b/>
+          <w:bCs/>
+        </w:rPr>
+      </w:pPr>
+    </w:p>
+    <w:p>
+      <w:pPr>
+        <w:rPr>
+          <w:b/>
+          <w:bCs/>
+        </w:rPr>
+      </w:pPr>
+    </w:p>
+    <w:p>
+      <w:pPr>
+        <w:rPr>
+          <w:b/>
+          <w:bCs/>
+        </w:rPr>
+      </w:pPr>
+    </w:p>
+    <w:p>
+      <w:pPr>
+        <w:rPr>
+          <w:b/>
+          <w:bCs/>
+        </w:rPr>
+      </w:pPr>
+    </w:p>
+    <w:p>
+      <w:pPr>
+        <w:rPr>
+          <w:b/>
+          <w:bCs/>
+        </w:rPr>
+      </w:pPr>
+    </w:p>
+    <w:p>
+      <w:pPr>
+        <w:rPr>
+          <w:b/>
+          <w:bCs/>
+        </w:rPr>
+      </w:pPr>
+    </w:p>
+    <w:p>
+      <w:pPr>
+        <w:rPr>
+          <w:b/>
+          <w:bCs/>
+        </w:rPr>
+      </w:pPr>
+    </w:p>
+    <w:p>
+      <w:pPr>
+        <w:rPr>
+          <w:b/>
+          <w:bCs/>
+        </w:rPr>
+      </w:pPr>
+    </w:p>
+    <w:p>
+      <w:pPr>
+        <w:rPr>
+          <w:b/>
+          <w:bCs/>
+        </w:rPr>
+      </w:pPr>
+    </w:p>
+    <w:p>
+      <w:pPr>
+        <w:rPr>
+          <w:b/>
+          <w:bCs/>
+        </w:rPr>
+      </w:pPr>
+    </w:p>
+    <w:p>
+      <w:pPr>
+        <w:rPr>
+          <w:b/>
+          <w:bCs/>
+        </w:rPr>
+      </w:pPr>
+    </w:p>
+    <w:p>
+      <w:pPr>
+        <w:rPr>
+          <w:b/>
+          <w:bCs/>
+        </w:rPr>
+      </w:pPr>
     </w:p>
     <w:p>
       <w:pPr>
@@ -726,7 +731,7 @@
                     <pic:cNvPicPr/>
                   </pic:nvPicPr>
                   <pic:blipFill>
-                    <a:blip r:embed="rId8" cstate="print">
+                    <a:blip r:embed="rId7" cstate="print">
                       <a:extLst>
                         <a:ext uri="{28A0092B-C50C-407E-A947-70E740481C1C}">
                           <a14:useLocalDpi xmlns:a14="http://schemas.microsoft.com/office/drawing/2010/main" val="0"/>
@@ -815,7 +820,7 @@
                     <pic:cNvPicPr/>
                   </pic:nvPicPr>
                   <pic:blipFill>
-                    <a:blip r:embed="rId9">
+                    <a:blip r:embed="rId8">
                       <a:extLst>
                         <a:ext uri="{28A0092B-C50C-407E-A947-70E740481C1C}">
                           <a14:useLocalDpi xmlns:a14="http://schemas.microsoft.com/office/drawing/2010/main" val="0"/>
@@ -904,7 +909,7 @@
                     <pic:cNvPicPr/>
                   </pic:nvPicPr>
                   <pic:blipFill>
-                    <a:blip r:embed="rId10" cstate="print">
+                    <a:blip r:embed="rId9" cstate="print">
                       <a:extLst>
                         <a:ext uri="{28A0092B-C50C-407E-A947-70E740481C1C}">
                           <a14:useLocalDpi xmlns:a14="http://schemas.microsoft.com/office/drawing/2010/main" val="0"/>
@@ -1010,7 +1015,7 @@
                     </pic:cNvPicPr>
                   </pic:nvPicPr>
                   <pic:blipFill>
-                    <a:blip r:embed="rId11">
+                    <a:blip r:embed="rId10">
                       <a:extLst>
                         <a:ext uri="{28A0092B-C50C-407E-A947-70E740481C1C}">
                           <a14:useLocalDpi xmlns:a14="http://schemas.microsoft.com/office/drawing/2010/main" val="0"/>
@@ -1137,7 +1142,7 @@
                     </pic:cNvPicPr>
                   </pic:nvPicPr>
                   <pic:blipFill>
-                    <a:blip r:embed="rId12">
+                    <a:blip r:embed="rId11">
                       <a:extLst>
                         <a:ext uri="{28A0092B-C50C-407E-A947-70E740481C1C}">
                           <a14:useLocalDpi xmlns:a14="http://schemas.microsoft.com/office/drawing/2010/main" val="0"/>
@@ -1408,7 +1413,7 @@
                     </pic:cNvPicPr>
                   </pic:nvPicPr>
                   <pic:blipFill>
-                    <a:blip r:embed="rId13">
+                    <a:blip r:embed="rId12">
                       <a:extLst>
                         <a:ext uri="{28A0092B-C50C-407E-A947-70E740481C1C}">
                           <a14:useLocalDpi xmlns:a14="http://schemas.microsoft.com/office/drawing/2010/main" val="0"/>
@@ -1518,7 +1523,7 @@
                     </pic:cNvPicPr>
                   </pic:nvPicPr>
                   <pic:blipFill>
-                    <a:blip r:embed="rId14" cstate="print">
+                    <a:blip r:embed="rId13" cstate="print">
                       <a:extLst>
                         <a:ext uri="{28A0092B-C50C-407E-A947-70E740481C1C}">
                           <a14:useLocalDpi xmlns:a14="http://schemas.microsoft.com/office/drawing/2010/main" val="0"/>

</xml_diff>